<commit_message>
Adding more steps for workspace without the slots
</commit_message>
<xml_diff>
--- a/SlotChatBot_MiniLab/PizzaOrderingDocument.docx
+++ b/SlotChatBot_MiniLab/PizzaOrderingDocument.docx
@@ -26,7 +26,33 @@
           <w:szCs w:val="48"/>
           <w:lang w:eastAsia="en-GB"/>
         </w:rPr>
-        <w:t>Creating a Pizza ordering Chatbot using Watson Conversation Slots feature</w:t>
+        <w:t xml:space="preserve">Creating a Pizza ordering </w:t>
+      </w:r>
+      <w:proofErr w:type="spellStart"/>
+      <w:r>
+        <w:rPr>
+          <w:rFonts w:ascii="Times New Roman" w:eastAsia="Times New Roman" w:hAnsi="Times New Roman" w:cs="Times New Roman"/>
+          <w:b/>
+          <w:bCs/>
+          <w:kern w:val="36"/>
+          <w:sz w:val="48"/>
+          <w:szCs w:val="48"/>
+          <w:lang w:eastAsia="en-GB"/>
+        </w:rPr>
+        <w:t>Chatbot</w:t>
+      </w:r>
+      <w:proofErr w:type="spellEnd"/>
+      <w:r>
+        <w:rPr>
+          <w:rFonts w:ascii="Times New Roman" w:eastAsia="Times New Roman" w:hAnsi="Times New Roman" w:cs="Times New Roman"/>
+          <w:b/>
+          <w:bCs/>
+          <w:kern w:val="36"/>
+          <w:sz w:val="48"/>
+          <w:szCs w:val="48"/>
+          <w:lang w:eastAsia="en-GB"/>
+        </w:rPr>
+        <w:t xml:space="preserve"> using Watson Conversation Slots feature</w:t>
       </w:r>
     </w:p>
     <w:p>
@@ -62,7 +88,23 @@
           <w:rFonts w:ascii="Times New Roman" w:eastAsia="Times New Roman" w:hAnsi="Times New Roman" w:cs="Times New Roman"/>
           <w:lang w:eastAsia="en-GB"/>
         </w:rPr>
-        <w:t>Create a chatbot dialog with Watson Conversation</w:t>
+        <w:t xml:space="preserve">Create a </w:t>
+      </w:r>
+      <w:proofErr w:type="spellStart"/>
+      <w:r>
+        <w:rPr>
+          <w:rFonts w:ascii="Times New Roman" w:eastAsia="Times New Roman" w:hAnsi="Times New Roman" w:cs="Times New Roman"/>
+          <w:lang w:eastAsia="en-GB"/>
+        </w:rPr>
+        <w:t>chatbot</w:t>
+      </w:r>
+      <w:proofErr w:type="spellEnd"/>
+      <w:r>
+        <w:rPr>
+          <w:rFonts w:ascii="Times New Roman" w:eastAsia="Times New Roman" w:hAnsi="Times New Roman" w:cs="Times New Roman"/>
+          <w:lang w:eastAsia="en-GB"/>
+        </w:rPr>
+        <w:t xml:space="preserve"> dialog with Watson Conversation</w:t>
       </w:r>
     </w:p>
     <w:p>
@@ -366,7 +408,15 @@
     <w:p>
       <w:r>
         <w:lastRenderedPageBreak/>
-        <w:t>Instructions for creating the chatbot:</w:t>
+        <w:t xml:space="preserve">Instructions for creating the </w:t>
+      </w:r>
+      <w:proofErr w:type="spellStart"/>
+      <w:r>
+        <w:t>chatbot</w:t>
+      </w:r>
+      <w:proofErr w:type="spellEnd"/>
+      <w:r>
+        <w:t>:</w:t>
       </w:r>
     </w:p>
     <w:p/>
@@ -405,7 +455,15 @@
         <w:pStyle w:val="ListParagraph"/>
       </w:pPr>
       <w:r>
-        <w:t>After you login you will reach a dashboard</w:t>
+        <w:t xml:space="preserve">After </w:t>
+      </w:r>
+      <w:proofErr w:type="gramStart"/>
+      <w:r>
+        <w:t>you</w:t>
+      </w:r>
+      <w:proofErr w:type="gramEnd"/>
+      <w:r>
+        <w:t xml:space="preserve"> login you will reach a dashboard</w:t>
       </w:r>
     </w:p>
     <w:p>
@@ -414,6 +472,10 @@
         <w:ind w:left="0"/>
       </w:pPr>
       <w:r>
+        <w:rPr>
+          <w:noProof/>
+          <w:lang w:eastAsia="en-GB"/>
+        </w:rPr>
         <w:drawing>
           <wp:inline distT="0" distB="0" distL="0" distR="0" wp14:anchorId="7531FBBD" wp14:editId="07BC5574">
             <wp:extent cx="5727700" cy="987425"/>
@@ -478,11 +540,23 @@
         </w:numPr>
       </w:pPr>
       <w:r>
-        <w:t>Click on the ‘Catalog’ from top right hand corner</w:t>
-      </w:r>
-    </w:p>
-    <w:p>
-      <w:r>
+        <w:t>Click on the ‘</w:t>
+      </w:r>
+      <w:proofErr w:type="spellStart"/>
+      <w:r>
+        <w:t>Catalog</w:t>
+      </w:r>
+      <w:proofErr w:type="spellEnd"/>
+      <w:r>
+        <w:t>’ from top right hand corner</w:t>
+      </w:r>
+    </w:p>
+    <w:p>
+      <w:r>
+        <w:rPr>
+          <w:noProof/>
+          <w:lang w:eastAsia="en-GB"/>
+        </w:rPr>
         <w:drawing>
           <wp:inline distT="0" distB="0" distL="0" distR="0" wp14:anchorId="7811A237" wp14:editId="353D8C0F">
             <wp:extent cx="5727700" cy="1013460"/>
@@ -530,14 +604,23 @@
         </w:numPr>
       </w:pPr>
       <w:r>
-        <w:t>Search ‘Conversation’ in the search catalog</w:t>
-      </w:r>
+        <w:t xml:space="preserve">Search ‘Conversation’ in the search </w:t>
+      </w:r>
+      <w:proofErr w:type="spellStart"/>
+      <w:r>
+        <w:t>catalog</w:t>
+      </w:r>
+      <w:proofErr w:type="spellEnd"/>
     </w:p>
     <w:p>
       <w:pPr>
         <w:ind w:left="360"/>
       </w:pPr>
       <w:r>
+        <w:rPr>
+          <w:noProof/>
+          <w:lang w:eastAsia="en-GB"/>
+        </w:rPr>
         <w:drawing>
           <wp:inline distT="0" distB="0" distL="0" distR="0" wp14:anchorId="107E274D" wp14:editId="5E621D04">
             <wp:extent cx="5727700" cy="3279775"/>
@@ -595,7 +678,15 @@
         </w:numPr>
       </w:pPr>
       <w:r>
-        <w:t>Click on the ‘Conversation’ service from Watson catalog.</w:t>
+        <w:t xml:space="preserve">Click on the ‘Conversation’ service from Watson </w:t>
+      </w:r>
+      <w:proofErr w:type="spellStart"/>
+      <w:r>
+        <w:t>catalog</w:t>
+      </w:r>
+      <w:proofErr w:type="spellEnd"/>
+      <w:r>
+        <w:t>.</w:t>
       </w:r>
     </w:p>
     <w:p>
@@ -603,6 +694,10 @@
         <w:ind w:left="360"/>
       </w:pPr>
       <w:r>
+        <w:rPr>
+          <w:noProof/>
+          <w:lang w:eastAsia="en-GB"/>
+        </w:rPr>
         <w:drawing>
           <wp:inline distT="0" distB="0" distL="0" distR="0" wp14:anchorId="1E5A1FB4" wp14:editId="5E01049C">
             <wp:extent cx="5727700" cy="2997200"/>
@@ -675,6 +770,10 @@
         <w:pStyle w:val="ListParagraph"/>
       </w:pPr>
       <w:r>
+        <w:rPr>
+          <w:noProof/>
+          <w:lang w:eastAsia="en-GB"/>
+        </w:rPr>
         <w:drawing>
           <wp:inline distT="0" distB="0" distL="0" distR="0" wp14:anchorId="514CD404" wp14:editId="5F04AB45">
             <wp:extent cx="5727700" cy="2421890"/>
@@ -737,6 +836,10 @@
         <w:pStyle w:val="ListParagraph"/>
       </w:pPr>
       <w:r>
+        <w:rPr>
+          <w:noProof/>
+          <w:lang w:eastAsia="en-GB"/>
+        </w:rPr>
         <w:drawing>
           <wp:inline distT="0" distB="0" distL="0" distR="0" wp14:anchorId="70472375" wp14:editId="5B105AD3">
             <wp:extent cx="5727700" cy="4502785"/>
@@ -796,6 +899,10 @@
         <w:pStyle w:val="ListParagraph"/>
       </w:pPr>
       <w:r>
+        <w:rPr>
+          <w:noProof/>
+          <w:lang w:eastAsia="en-GB"/>
+        </w:rPr>
         <w:drawing>
           <wp:inline distT="0" distB="0" distL="0" distR="0" wp14:anchorId="4FE8B932" wp14:editId="5A814CBB">
             <wp:extent cx="5727700" cy="3780155"/>
@@ -855,6 +962,10 @@
         <w:pStyle w:val="ListParagraph"/>
       </w:pPr>
       <w:r>
+        <w:rPr>
+          <w:noProof/>
+          <w:lang w:eastAsia="en-GB"/>
+        </w:rPr>
         <w:drawing>
           <wp:inline distT="0" distB="0" distL="0" distR="0" wp14:anchorId="186ED4F9" wp14:editId="6EED0BD4">
             <wp:extent cx="558800" cy="584200"/>
@@ -901,14 +1012,26 @@
         </w:numPr>
       </w:pPr>
       <w:r>
-        <w:t>Import a workspace json by choosing the file</w:t>
-      </w:r>
-    </w:p>
-    <w:p>
-      <w:pPr>
-        <w:pStyle w:val="ListParagraph"/>
-      </w:pPr>
-      <w:r>
+        <w:t xml:space="preserve">Import a workspace </w:t>
+      </w:r>
+      <w:proofErr w:type="spellStart"/>
+      <w:r>
+        <w:t>json</w:t>
+      </w:r>
+      <w:proofErr w:type="spellEnd"/>
+      <w:r>
+        <w:t xml:space="preserve"> by choosing the file</w:t>
+      </w:r>
+    </w:p>
+    <w:p>
+      <w:pPr>
+        <w:pStyle w:val="ListParagraph"/>
+      </w:pPr>
+      <w:r>
+        <w:rPr>
+          <w:noProof/>
+          <w:lang w:eastAsia="en-GB"/>
+        </w:rPr>
         <w:drawing>
           <wp:inline distT="0" distB="0" distL="0" distR="0" wp14:anchorId="5C40C370" wp14:editId="4E53AE0F">
             <wp:extent cx="5727700" cy="3404870"/>
@@ -956,73 +1079,197 @@
         </w:numPr>
       </w:pPr>
       <w:r>
-        <w:t>After importing the workspace you would see the following ‘Build’ area to view the ‘Intents’, ‘Entities’ and ‘Dialog’</w:t>
-      </w:r>
-    </w:p>
-    <w:p>
-      <w:pPr>
-        <w:pStyle w:val="ListParagraph"/>
-      </w:pPr>
-      <w:r>
+        <w:t xml:space="preserve">Choose the workspace file – </w:t>
+      </w:r>
+      <w:proofErr w:type="spellStart"/>
+      <w:r>
+        <w:t>PizzaBotWithoutSlotFinal</w:t>
+      </w:r>
+      <w:r>
+        <w:t>.json</w:t>
+      </w:r>
+      <w:proofErr w:type="spellEnd"/>
+      <w:r>
+        <w:t xml:space="preserve"> from the repository </w:t>
+      </w:r>
+      <w:hyperlink r:id="rId18" w:history="1">
+        <w:r>
+          <w:rPr>
+            <w:rStyle w:val="Hyperlink"/>
+          </w:rPr>
+          <w:t>https://github.com/IBMDevConnect/IBMCodeDay-2018/tree/master/SlotChatBot_MiniLab</w:t>
+        </w:r>
+      </w:hyperlink>
+      <w:r>
+        <w:t xml:space="preserve"> , </w:t>
+      </w:r>
+      <w:r>
+        <w:t>You would see the following ‘Build’ area to view the ‘Intents’, ‘Entities’ and ‘Dialog’</w:t>
+      </w:r>
+      <w:r>
+        <w:t xml:space="preserve"> and perform the following the steps below</w:t>
+      </w:r>
+    </w:p>
+    <w:p>
+      <w:pPr>
+        <w:pStyle w:val="ListParagraph"/>
+      </w:pPr>
+    </w:p>
+    <w:p>
+      <w:pPr>
+        <w:pStyle w:val="ListParagraph"/>
+        <w:numPr>
+          <w:ilvl w:val="0"/>
+          <w:numId w:val="4"/>
+        </w:numPr>
+      </w:pPr>
+      <w:r>
+        <w:t>Enter ‘Order a pizza’</w:t>
+      </w:r>
+    </w:p>
+    <w:p>
+      <w:pPr>
+        <w:pStyle w:val="ListParagraph"/>
+        <w:numPr>
+          <w:ilvl w:val="0"/>
+          <w:numId w:val="4"/>
+        </w:numPr>
+      </w:pPr>
+      <w:r>
+        <w:t>Enter the size of the pizza</w:t>
+      </w:r>
+    </w:p>
+    <w:p>
+      <w:pPr>
+        <w:pStyle w:val="ListParagraph"/>
+        <w:numPr>
+          <w:ilvl w:val="0"/>
+          <w:numId w:val="4"/>
+        </w:numPr>
+      </w:pPr>
+      <w:r>
+        <w:t>Enter the type of the pizza</w:t>
+      </w:r>
+    </w:p>
+    <w:p>
+      <w:pPr>
+        <w:pStyle w:val="ListParagraph"/>
+        <w:numPr>
+          <w:ilvl w:val="0"/>
+          <w:numId w:val="4"/>
+        </w:numPr>
+      </w:pPr>
+      <w:r>
+        <w:t>Enter – Do you require the extra toppings?</w:t>
+      </w:r>
+    </w:p>
+    <w:p>
+      <w:pPr>
+        <w:pStyle w:val="ListParagraph"/>
+        <w:numPr>
+          <w:ilvl w:val="0"/>
+          <w:numId w:val="4"/>
+        </w:numPr>
+      </w:pPr>
+      <w:r>
+        <w:t>Enter the toppings</w:t>
+      </w:r>
+    </w:p>
+    <w:p>
+      <w:pPr>
+        <w:pStyle w:val="ListParagraph"/>
+        <w:numPr>
+          <w:ilvl w:val="0"/>
+          <w:numId w:val="4"/>
+        </w:numPr>
+      </w:pPr>
+      <w:r>
+        <w:t>Last you would see the total order being place</w:t>
+      </w:r>
+      <w:r>
+        <w:t>d</w:t>
+      </w:r>
+      <w:r>
+        <w:t>.</w:t>
+      </w:r>
+    </w:p>
+    <w:p>
+      <w:pPr>
+        <w:pStyle w:val="ListParagraph"/>
+        <w:numPr>
+          <w:ilvl w:val="0"/>
+          <w:numId w:val="4"/>
+        </w:numPr>
+      </w:pPr>
+      <w:r>
+        <w:t xml:space="preserve">Please note the </w:t>
+      </w:r>
+      <w:r>
+        <w:t>Dialog flow construction</w:t>
+      </w:r>
+      <w:r>
+        <w:t xml:space="preserve"> in the workspace dashboard</w:t>
+      </w:r>
+      <w:r>
+        <w:t xml:space="preserve">. This requires lot of nodes and lot of dialog flows for each scenario. This is an overhead </w:t>
+      </w:r>
+      <w:r>
+        <w:t>when we have too many variables.</w:t>
+      </w:r>
+      <w:bookmarkStart w:id="0" w:name="_GoBack"/>
+      <w:bookmarkEnd w:id="0"/>
+    </w:p>
+    <w:p>
+      <w:pPr>
+        <w:pStyle w:val="ListParagraph"/>
+        <w:numPr>
+          <w:ilvl w:val="0"/>
+          <w:numId w:val="4"/>
+        </w:numPr>
+      </w:pPr>
+      <w:r>
+        <w:t>Then import</w:t>
+      </w:r>
+      <w:r>
+        <w:t xml:space="preserve"> the workspace </w:t>
+      </w:r>
+      <w:r>
+        <w:t xml:space="preserve">- </w:t>
+      </w:r>
+      <w:proofErr w:type="spellStart"/>
+      <w:r>
+        <w:t>watson-pizzeria_</w:t>
+      </w:r>
+      <w:proofErr w:type="gramStart"/>
+      <w:r>
+        <w:t>final</w:t>
+      </w:r>
+      <w:r>
+        <w:t>.json</w:t>
+      </w:r>
+      <w:proofErr w:type="spellEnd"/>
+      <w:proofErr w:type="gramEnd"/>
+      <w:r>
+        <w:t xml:space="preserve"> into the workspace. Y</w:t>
+      </w:r>
+      <w:r>
+        <w:t>ou would see the following ‘Build’ area to view the ‘Intents’, ‘Entities’ and ‘Dialog’</w:t>
+      </w:r>
+    </w:p>
+    <w:p>
+      <w:pPr>
+        <w:pStyle w:val="ListParagraph"/>
+      </w:pPr>
+      <w:r>
+        <w:rPr>
+          <w:noProof/>
+          <w:lang w:eastAsia="en-GB"/>
+        </w:rPr>
         <w:drawing>
           <wp:inline distT="0" distB="0" distL="0" distR="0" wp14:anchorId="596EDA7F" wp14:editId="34272026">
             <wp:extent cx="5727700" cy="3842385"/>
             <wp:effectExtent l="0" t="0" r="12700" b="0"/>
             <wp:docPr id="12" name="Picture 12"/>
-            <wp:cNvGraphicFramePr>
-              <a:graphicFrameLocks xmlns:a="http://schemas.openxmlformats.org/drawingml/2006/main" noChangeAspect="1"/>
-            </wp:cNvGraphicFramePr>
-            <a:graphic xmlns:a="http://schemas.openxmlformats.org/drawingml/2006/main">
-              <a:graphicData uri="http://schemas.openxmlformats.org/drawingml/2006/picture">
-                <pic:pic xmlns:pic="http://schemas.openxmlformats.org/drawingml/2006/picture">
-                  <pic:nvPicPr>
-                    <pic:cNvPr id="1" name=""/>
-                    <pic:cNvPicPr/>
-                  </pic:nvPicPr>
-                  <pic:blipFill>
-                    <a:blip r:embed="rId18"/>
-                    <a:stretch>
-                      <a:fillRect/>
-                    </a:stretch>
-                  </pic:blipFill>
-                  <pic:spPr>
-                    <a:xfrm>
-                      <a:off x="0" y="0"/>
-                      <a:ext cx="5727700" cy="3842385"/>
-                    </a:xfrm>
-                    <a:prstGeom prst="rect">
-                      <a:avLst/>
-                    </a:prstGeom>
-                  </pic:spPr>
-                </pic:pic>
-              </a:graphicData>
-            </a:graphic>
-          </wp:inline>
-        </w:drawing>
-      </w:r>
-    </w:p>
-    <w:p>
-      <w:pPr>
-        <w:pStyle w:val="ListParagraph"/>
-        <w:numPr>
-          <w:ilvl w:val="0"/>
-          <w:numId w:val="4"/>
-        </w:numPr>
-      </w:pPr>
-      <w:r>
-        <w:t>Click on the ‘Dialog’ tab and you would see the below:</w:t>
-      </w:r>
-    </w:p>
-    <w:p>
-      <w:pPr>
-        <w:pStyle w:val="ListParagraph"/>
-      </w:pPr>
-      <w:r>
-        <w:drawing>
-          <wp:inline distT="0" distB="0" distL="0" distR="0" wp14:anchorId="6FBD7AE1" wp14:editId="0D26C43E">
-            <wp:extent cx="5727700" cy="6014085"/>
-            <wp:effectExtent l="0" t="0" r="12700" b="5715"/>
-            <wp:docPr id="13" name="Picture 13"/>
             <wp:cNvGraphicFramePr>
               <a:graphicFrameLocks xmlns:a="http://schemas.openxmlformats.org/drawingml/2006/main" noChangeAspect="1"/>
             </wp:cNvGraphicFramePr>
@@ -1042,7 +1289,7 @@
                   <pic:spPr>
                     <a:xfrm>
                       <a:off x="0" y="0"/>
-                      <a:ext cx="5727700" cy="6014085"/>
+                      <a:ext cx="5727700" cy="3842385"/>
                     </a:xfrm>
                     <a:prstGeom prst="rect">
                       <a:avLst/>
@@ -1058,28 +1305,29 @@
     <w:p>
       <w:pPr>
         <w:pStyle w:val="ListParagraph"/>
-      </w:pPr>
-    </w:p>
-    <w:p>
-      <w:pPr>
-        <w:pStyle w:val="ListParagraph"/>
         <w:numPr>
           <w:ilvl w:val="0"/>
           <w:numId w:val="4"/>
         </w:numPr>
       </w:pPr>
       <w:r>
-        <w:t>Click on the right top corner</w:t>
-      </w:r>
-      <w:r>
-        <w:t xml:space="preserve"> icon </w:t>
-      </w:r>
-      <w:r>
+        <w:t>Click on the ‘Dialog’ tab and you would see the below:</w:t>
+      </w:r>
+    </w:p>
+    <w:p>
+      <w:pPr>
+        <w:pStyle w:val="ListParagraph"/>
+      </w:pPr>
+      <w:r>
+        <w:rPr>
+          <w:noProof/>
+          <w:lang w:eastAsia="en-GB"/>
+        </w:rPr>
         <w:drawing>
-          <wp:inline distT="0" distB="0" distL="0" distR="0" wp14:anchorId="69EBD989" wp14:editId="18054526">
-            <wp:extent cx="406400" cy="304800"/>
-            <wp:effectExtent l="0" t="0" r="0" b="0"/>
-            <wp:docPr id="14" name="Picture 14"/>
+          <wp:inline distT="0" distB="0" distL="0" distR="0" wp14:anchorId="6FBD7AE1" wp14:editId="0D26C43E">
+            <wp:extent cx="5727700" cy="6014085"/>
+            <wp:effectExtent l="0" t="0" r="12700" b="5715"/>
+            <wp:docPr id="13" name="Picture 13"/>
             <wp:cNvGraphicFramePr>
               <a:graphicFrameLocks xmlns:a="http://schemas.openxmlformats.org/drawingml/2006/main" noChangeAspect="1"/>
             </wp:cNvGraphicFramePr>
@@ -1099,7 +1347,7 @@
                   <pic:spPr>
                     <a:xfrm>
                       <a:off x="0" y="0"/>
-                      <a:ext cx="406400" cy="304800"/>
+                      <a:ext cx="5727700" cy="6014085"/>
                     </a:xfrm>
                     <a:prstGeom prst="rect">
                       <a:avLst/>
@@ -1111,20 +1359,36 @@
           </wp:inline>
         </w:drawing>
       </w:r>
-      <w:r>
-        <w:t xml:space="preserve"> to open the ‘Try it Out’ Pane as below:</w:t>
-      </w:r>
-    </w:p>
-    <w:p>
-      <w:pPr>
-        <w:pStyle w:val="ListParagraph"/>
-      </w:pPr>
-      <w:r>
+    </w:p>
+    <w:p>
+      <w:pPr>
+        <w:pStyle w:val="ListParagraph"/>
+      </w:pPr>
+    </w:p>
+    <w:p>
+      <w:pPr>
+        <w:pStyle w:val="ListParagraph"/>
+        <w:numPr>
+          <w:ilvl w:val="0"/>
+          <w:numId w:val="4"/>
+        </w:numPr>
+      </w:pPr>
+      <w:r>
+        <w:t>Click on the right top corner</w:t>
+      </w:r>
+      <w:r>
+        <w:t xml:space="preserve"> icon </w:t>
+      </w:r>
+      <w:r>
+        <w:rPr>
+          <w:noProof/>
+          <w:lang w:eastAsia="en-GB"/>
+        </w:rPr>
         <w:drawing>
-          <wp:inline distT="0" distB="0" distL="0" distR="0" wp14:anchorId="4B778E16" wp14:editId="4492C486">
-            <wp:extent cx="4419600" cy="7480300"/>
-            <wp:effectExtent l="0" t="0" r="0" b="12700"/>
-            <wp:docPr id="15" name="Picture 15"/>
+          <wp:inline distT="0" distB="0" distL="0" distR="0" wp14:anchorId="69EBD989" wp14:editId="18054526">
+            <wp:extent cx="406400" cy="304800"/>
+            <wp:effectExtent l="0" t="0" r="0" b="0"/>
+            <wp:docPr id="14" name="Picture 14"/>
             <wp:cNvGraphicFramePr>
               <a:graphicFrameLocks xmlns:a="http://schemas.openxmlformats.org/drawingml/2006/main" noChangeAspect="1"/>
             </wp:cNvGraphicFramePr>
@@ -1144,7 +1408,7 @@
                   <pic:spPr>
                     <a:xfrm>
                       <a:off x="0" y="0"/>
-                      <a:ext cx="4419600" cy="7480300"/>
+                      <a:ext cx="406400" cy="304800"/>
                     </a:xfrm>
                     <a:prstGeom prst="rect">
                       <a:avLst/>
@@ -1156,77 +1420,24 @@
           </wp:inline>
         </w:drawing>
       </w:r>
-    </w:p>
-    <w:p>
-      <w:pPr>
-        <w:pStyle w:val="ListParagraph"/>
-        <w:numPr>
-          <w:ilvl w:val="0"/>
-          <w:numId w:val="4"/>
-        </w:numPr>
-      </w:pPr>
-      <w:r>
-        <w:t>Enter ‘order a pizza’ as input</w:t>
-      </w:r>
-    </w:p>
-    <w:p>
-      <w:pPr>
-        <w:pStyle w:val="ListParagraph"/>
-        <w:numPr>
-          <w:ilvl w:val="0"/>
-          <w:numId w:val="4"/>
-        </w:numPr>
-      </w:pPr>
-      <w:r>
-        <w:t>Enter the size of pizza – ‘medium’</w:t>
-      </w:r>
-    </w:p>
-    <w:p>
-      <w:pPr>
-        <w:pStyle w:val="ListParagraph"/>
-        <w:numPr>
-          <w:ilvl w:val="0"/>
-          <w:numId w:val="4"/>
-        </w:numPr>
-      </w:pPr>
-      <w:r>
-        <w:t>Enter the type – ‘Vegetarian’</w:t>
-      </w:r>
-    </w:p>
-    <w:p>
-      <w:pPr>
-        <w:pStyle w:val="ListParagraph"/>
-        <w:numPr>
-          <w:ilvl w:val="0"/>
-          <w:numId w:val="4"/>
-        </w:numPr>
-      </w:pPr>
-      <w:r>
-        <w:t>Enter Extra Toppings</w:t>
-      </w:r>
-    </w:p>
-    <w:p>
-      <w:pPr>
-        <w:pStyle w:val="ListParagraph"/>
-        <w:numPr>
-          <w:ilvl w:val="0"/>
-          <w:numId w:val="4"/>
-        </w:numPr>
-      </w:pPr>
-      <w:r>
-        <w:t>Last you will see the full order being made.</w:t>
-      </w:r>
-    </w:p>
-    <w:p>
-      <w:pPr>
-        <w:pStyle w:val="ListParagraph"/>
-      </w:pPr>
-      <w:r>
+      <w:r>
+        <w:t xml:space="preserve"> to open the ‘Try it Out’ Pane as below:</w:t>
+      </w:r>
+    </w:p>
+    <w:p>
+      <w:pPr>
+        <w:pStyle w:val="ListParagraph"/>
+      </w:pPr>
+      <w:r>
+        <w:rPr>
+          <w:noProof/>
+          <w:lang w:eastAsia="en-GB"/>
+        </w:rPr>
         <w:drawing>
-          <wp:inline distT="0" distB="0" distL="0" distR="0" wp14:anchorId="08D50059" wp14:editId="6E7B0CE1">
-            <wp:extent cx="4203700" cy="7378700"/>
-            <wp:effectExtent l="0" t="0" r="12700" b="12700"/>
-            <wp:docPr id="16" name="Picture 16"/>
+          <wp:inline distT="0" distB="0" distL="0" distR="0" wp14:anchorId="4B778E16" wp14:editId="4492C486">
+            <wp:extent cx="4419600" cy="7480300"/>
+            <wp:effectExtent l="0" t="0" r="0" b="12700"/>
+            <wp:docPr id="15" name="Picture 15"/>
             <wp:cNvGraphicFramePr>
               <a:graphicFrameLocks xmlns:a="http://schemas.openxmlformats.org/drawingml/2006/main" noChangeAspect="1"/>
             </wp:cNvGraphicFramePr>
@@ -1246,6 +1457,112 @@
                   <pic:spPr>
                     <a:xfrm>
                       <a:off x="0" y="0"/>
+                      <a:ext cx="4419600" cy="7480300"/>
+                    </a:xfrm>
+                    <a:prstGeom prst="rect">
+                      <a:avLst/>
+                    </a:prstGeom>
+                  </pic:spPr>
+                </pic:pic>
+              </a:graphicData>
+            </a:graphic>
+          </wp:inline>
+        </w:drawing>
+      </w:r>
+    </w:p>
+    <w:p>
+      <w:pPr>
+        <w:pStyle w:val="ListParagraph"/>
+        <w:numPr>
+          <w:ilvl w:val="0"/>
+          <w:numId w:val="4"/>
+        </w:numPr>
+      </w:pPr>
+      <w:r>
+        <w:t>Enter ‘order a pizza’ as input</w:t>
+      </w:r>
+    </w:p>
+    <w:p>
+      <w:pPr>
+        <w:pStyle w:val="ListParagraph"/>
+        <w:numPr>
+          <w:ilvl w:val="0"/>
+          <w:numId w:val="4"/>
+        </w:numPr>
+      </w:pPr>
+      <w:r>
+        <w:t>Enter the size of pizza – ‘medium’</w:t>
+      </w:r>
+    </w:p>
+    <w:p>
+      <w:pPr>
+        <w:pStyle w:val="ListParagraph"/>
+        <w:numPr>
+          <w:ilvl w:val="0"/>
+          <w:numId w:val="4"/>
+        </w:numPr>
+      </w:pPr>
+      <w:r>
+        <w:t>Enter the type – ‘Vegetarian’</w:t>
+      </w:r>
+    </w:p>
+    <w:p>
+      <w:pPr>
+        <w:pStyle w:val="ListParagraph"/>
+        <w:numPr>
+          <w:ilvl w:val="0"/>
+          <w:numId w:val="4"/>
+        </w:numPr>
+      </w:pPr>
+      <w:r>
+        <w:t>Enter Extra Toppings</w:t>
+      </w:r>
+    </w:p>
+    <w:p>
+      <w:pPr>
+        <w:pStyle w:val="ListParagraph"/>
+        <w:numPr>
+          <w:ilvl w:val="0"/>
+          <w:numId w:val="4"/>
+        </w:numPr>
+      </w:pPr>
+      <w:r>
+        <w:t>Last you will see the full order being made.</w:t>
+      </w:r>
+    </w:p>
+    <w:p>
+      <w:pPr>
+        <w:pStyle w:val="ListParagraph"/>
+      </w:pPr>
+      <w:r>
+        <w:rPr>
+          <w:noProof/>
+          <w:lang w:eastAsia="en-GB"/>
+        </w:rPr>
+        <w:drawing>
+          <wp:inline distT="0" distB="0" distL="0" distR="0" wp14:anchorId="08D50059" wp14:editId="6E7B0CE1">
+            <wp:extent cx="4203700" cy="7378700"/>
+            <wp:effectExtent l="0" t="0" r="12700" b="12700"/>
+            <wp:docPr id="16" name="Picture 16"/>
+            <wp:cNvGraphicFramePr>
+              <a:graphicFrameLocks xmlns:a="http://schemas.openxmlformats.org/drawingml/2006/main" noChangeAspect="1"/>
+            </wp:cNvGraphicFramePr>
+            <a:graphic xmlns:a="http://schemas.openxmlformats.org/drawingml/2006/main">
+              <a:graphicData uri="http://schemas.openxmlformats.org/drawingml/2006/picture">
+                <pic:pic xmlns:pic="http://schemas.openxmlformats.org/drawingml/2006/picture">
+                  <pic:nvPicPr>
+                    <pic:cNvPr id="1" name=""/>
+                    <pic:cNvPicPr/>
+                  </pic:nvPicPr>
+                  <pic:blipFill>
+                    <a:blip r:embed="rId23"/>
+                    <a:stretch>
+                      <a:fillRect/>
+                    </a:stretch>
+                  </pic:blipFill>
+                  <pic:spPr>
+                    <a:xfrm>
+                      <a:off x="0" y="0"/>
                       <a:ext cx="4203700" cy="7378700"/>
                     </a:xfrm>
                     <a:prstGeom prst="rect">
@@ -1284,8 +1601,6 @@
       <w:r>
         <w:t>Lesson learnt: Slots help in reducing the multiple nodes into a single node.</w:t>
       </w:r>
-      <w:bookmarkStart w:id="0" w:name="_GoBack"/>
-      <w:bookmarkEnd w:id="0"/>
     </w:p>
     <w:sectPr>
       <w:pgSz w:w="11900" w:h="16840"/>

</xml_diff>